<commit_message>
Trimmed off Title Header
</commit_message>
<xml_diff>
--- a/src/Exaltations/Solars.docx
+++ b/src/Exaltations/Solars.docx
@@ -25,30 +25,29 @@
     </w:p>
     <w:p>
       <w:pPr>
-        <w:pStyle w:val="Normal1"/>
+        <w:pStyle w:val="LOnormal"/>
         <w:jc w:val="center"/>
-        <w:rPr/>
-      </w:pPr>
-      <w:hyperlink r:id="rId2">
-        <w:r>
-          <w:rPr>
-            <w:rStyle w:val="ListLabel1"/>
-            <w:color w:val="1155CC"/>
-            <w:sz w:val="24"/>
-            <w:szCs w:val="24"/>
-            <w:u w:val="single"/>
-          </w:rPr>
-          <w:t>Exalted Reincarnated Core</w:t>
-        </w:r>
-      </w:hyperlink>
+        <w:rPr>
+          <w:color w:val="1155CC"/>
+          <w:sz w:val="24"/>
+          <w:szCs w:val="24"/>
+          <w:u w:val="single"/>
+        </w:rPr>
+      </w:pPr>
+      <w:r>
+        <w:rPr/>
+      </w:r>
     </w:p>
     <w:p>
       <w:pPr>
         <w:sectPr>
+          <w:headerReference w:type="even" r:id="rId2"/>
           <w:headerReference w:type="default" r:id="rId3"/>
+          <w:footerReference w:type="even" r:id="rId4"/>
+          <w:footerReference w:type="default" r:id="rId5"/>
           <w:type w:val="nextPage"/>
           <w:pgSz w:w="12240" w:h="15840"/>
-          <w:pgMar w:left="720" w:right="720" w:header="720" w:top="777" w:footer="0" w:bottom="720" w:gutter="0"/>
+          <w:pgMar w:left="720" w:right="720" w:header="720" w:top="777" w:footer="720" w:bottom="777" w:gutter="0"/>
           <w:pgNumType w:start="1" w:fmt="decimal"/>
           <w:formProt w:val="false"/>
           <w:textDirection w:val="lrTb"/>
@@ -71,7 +70,7 @@
     </w:p>
     <w:p>
       <w:pPr>
-        <w:pStyle w:val="Normal1"/>
+        <w:pStyle w:val="LOnormal"/>
         <w:rPr/>
       </w:pPr>
       <w:r>
@@ -81,7 +80,7 @@
     </w:p>
     <w:p>
       <w:pPr>
-        <w:pStyle w:val="Normal1"/>
+        <w:pStyle w:val="LOnormal"/>
         <w:rPr/>
       </w:pPr>
       <w:r>
@@ -125,7 +124,7 @@
     </w:p>
     <w:p>
       <w:pPr>
-        <w:pStyle w:val="Normal1"/>
+        <w:pStyle w:val="LOnormal"/>
         <w:rPr/>
       </w:pPr>
       <w:r>
@@ -145,7 +144,7 @@
     </w:p>
     <w:p>
       <w:pPr>
-        <w:pStyle w:val="Normal1"/>
+        <w:pStyle w:val="LOnormal"/>
         <w:rPr/>
       </w:pPr>
       <w:r>
@@ -165,7 +164,7 @@
     </w:p>
     <w:p>
       <w:pPr>
-        <w:pStyle w:val="Normal1"/>
+        <w:pStyle w:val="LOnormal"/>
         <w:rPr/>
       </w:pPr>
       <w:r>
@@ -197,7 +196,7 @@
     </w:p>
     <w:p>
       <w:pPr>
-        <w:pStyle w:val="Normal1"/>
+        <w:pStyle w:val="LOnormal"/>
         <w:rPr/>
       </w:pPr>
       <w:r>
@@ -219,7 +218,7 @@
     </w:p>
     <w:p>
       <w:pPr>
-        <w:pStyle w:val="Normal1"/>
+        <w:pStyle w:val="LOnormal"/>
         <w:rPr/>
       </w:pPr>
       <w:r>
@@ -229,7 +228,7 @@
     </w:p>
     <w:p>
       <w:pPr>
-        <w:pStyle w:val="Normal1"/>
+        <w:pStyle w:val="LOnormal"/>
         <w:rPr/>
       </w:pPr>
       <w:r>
@@ -258,7 +257,7 @@
     </w:p>
     <w:p>
       <w:pPr>
-        <w:pStyle w:val="Normal1"/>
+        <w:pStyle w:val="LOnormal"/>
         <w:rPr/>
       </w:pPr>
       <w:r>
@@ -302,7 +301,7 @@
     </w:p>
     <w:p>
       <w:pPr>
-        <w:pStyle w:val="Normal1"/>
+        <w:pStyle w:val="LOnormal"/>
         <w:rPr/>
       </w:pPr>
       <w:r>
@@ -312,7 +311,7 @@
     </w:p>
     <w:p>
       <w:pPr>
-        <w:pStyle w:val="Normal1"/>
+        <w:pStyle w:val="LOnormal"/>
         <w:rPr/>
       </w:pPr>
       <w:r>
@@ -322,7 +321,7 @@
     </w:p>
     <w:p>
       <w:pPr>
-        <w:pStyle w:val="Normal1"/>
+        <w:pStyle w:val="LOnormal"/>
         <w:rPr/>
       </w:pPr>
       <w:r>
@@ -350,7 +349,7 @@
     </w:p>
     <w:p>
       <w:pPr>
-        <w:pStyle w:val="Normal1"/>
+        <w:pStyle w:val="LOnormal"/>
         <w:rPr/>
       </w:pPr>
       <w:r>
@@ -360,7 +359,7 @@
     </w:p>
     <w:p>
       <w:pPr>
-        <w:pStyle w:val="Normal1"/>
+        <w:pStyle w:val="LOnormal"/>
         <w:rPr/>
       </w:pPr>
       <w:r>
@@ -388,7 +387,7 @@
     </w:p>
     <w:p>
       <w:pPr>
-        <w:pStyle w:val="Normal1"/>
+        <w:pStyle w:val="LOnormal"/>
         <w:rPr/>
       </w:pPr>
       <w:r>
@@ -398,7 +397,7 @@
     </w:p>
     <w:p>
       <w:pPr>
-        <w:pStyle w:val="Normal1"/>
+        <w:pStyle w:val="LOnormal"/>
         <w:rPr/>
       </w:pPr>
       <w:r>
@@ -426,7 +425,7 @@
     </w:p>
     <w:p>
       <w:pPr>
-        <w:pStyle w:val="Normal1"/>
+        <w:pStyle w:val="LOnormal"/>
         <w:rPr/>
       </w:pPr>
       <w:r>
@@ -436,7 +435,7 @@
     </w:p>
     <w:p>
       <w:pPr>
-        <w:pStyle w:val="Normal1"/>
+        <w:pStyle w:val="LOnormal"/>
         <w:rPr/>
       </w:pPr>
       <w:r>
@@ -446,7 +445,7 @@
     </w:p>
     <w:p>
       <w:pPr>
-        <w:pStyle w:val="Normal1"/>
+        <w:pStyle w:val="LOnormal"/>
         <w:rPr/>
       </w:pPr>
       <w:r>
@@ -474,7 +473,7 @@
     </w:p>
     <w:p>
       <w:pPr>
-        <w:pStyle w:val="Normal1"/>
+        <w:pStyle w:val="LOnormal"/>
         <w:rPr/>
       </w:pPr>
       <w:r>
@@ -484,7 +483,7 @@
     </w:p>
     <w:p>
       <w:pPr>
-        <w:pStyle w:val="Normal1"/>
+        <w:pStyle w:val="LOnormal"/>
         <w:rPr/>
       </w:pPr>
       <w:r>
@@ -494,7 +493,7 @@
     </w:p>
     <w:p>
       <w:pPr>
-        <w:pStyle w:val="Normal1"/>
+        <w:pStyle w:val="LOnormal"/>
         <w:rPr/>
       </w:pPr>
       <w:r>
@@ -540,7 +539,7 @@
     </w:p>
     <w:p>
       <w:pPr>
-        <w:pStyle w:val="Normal1"/>
+        <w:pStyle w:val="LOnormal"/>
         <w:spacing w:lineRule="auto" w:line="240" w:before="0" w:after="120"/>
         <w:rPr/>
       </w:pPr>
@@ -585,7 +584,7 @@
     </w:p>
     <w:p>
       <w:pPr>
-        <w:pStyle w:val="Normal1"/>
+        <w:pStyle w:val="LOnormal"/>
         <w:rPr/>
       </w:pPr>
       <w:r>
@@ -595,7 +594,7 @@
     </w:p>
     <w:p>
       <w:pPr>
-        <w:pStyle w:val="Normal1"/>
+        <w:pStyle w:val="LOnormal"/>
         <w:rPr/>
       </w:pPr>
       <w:r>
@@ -617,7 +616,7 @@
     </w:p>
     <w:p>
       <w:pPr>
-        <w:pStyle w:val="Normal1"/>
+        <w:pStyle w:val="LOnormal"/>
         <w:rPr/>
       </w:pPr>
       <w:r>
@@ -649,7 +648,7 @@
     </w:p>
     <w:p>
       <w:pPr>
-        <w:pStyle w:val="Normal1"/>
+        <w:pStyle w:val="LOnormal"/>
         <w:rPr/>
       </w:pPr>
       <w:r>
@@ -669,7 +668,7 @@
     </w:p>
     <w:p>
       <w:pPr>
-        <w:pStyle w:val="Normal1"/>
+        <w:pStyle w:val="LOnormal"/>
         <w:rPr/>
       </w:pPr>
       <w:r>
@@ -709,7 +708,7 @@
     </w:p>
     <w:p>
       <w:pPr>
-        <w:pStyle w:val="Normal1"/>
+        <w:pStyle w:val="LOnormal"/>
         <w:rPr/>
       </w:pPr>
       <w:r>
@@ -741,7 +740,7 @@
     </w:p>
     <w:p>
       <w:pPr>
-        <w:pStyle w:val="Normal1"/>
+        <w:pStyle w:val="LOnormal"/>
         <w:rPr/>
       </w:pPr>
       <w:r>
@@ -821,7 +820,7 @@
     </w:p>
     <w:p>
       <w:pPr>
-        <w:pStyle w:val="Normal1"/>
+        <w:pStyle w:val="LOnormal"/>
         <w:rPr/>
       </w:pPr>
       <w:r>
@@ -859,7 +858,7 @@
     </w:p>
     <w:p>
       <w:pPr>
-        <w:pStyle w:val="Normal1"/>
+        <w:pStyle w:val="LOnormal"/>
         <w:rPr/>
       </w:pPr>
       <w:r>
@@ -908,7 +907,7 @@
     </w:p>
     <w:p>
       <w:pPr>
-        <w:pStyle w:val="Normal1"/>
+        <w:pStyle w:val="LOnormal"/>
         <w:rPr/>
       </w:pPr>
       <w:r>
@@ -946,7 +945,7 @@
     </w:p>
     <w:p>
       <w:pPr>
-        <w:pStyle w:val="Normal1"/>
+        <w:pStyle w:val="LOnormal"/>
         <w:rPr/>
       </w:pPr>
       <w:r>
@@ -968,7 +967,7 @@
     </w:p>
     <w:p>
       <w:pPr>
-        <w:pStyle w:val="Normal1"/>
+        <w:pStyle w:val="LOnormal"/>
         <w:rPr/>
       </w:pPr>
       <w:r>
@@ -1006,7 +1005,7 @@
     </w:p>
     <w:p>
       <w:pPr>
-        <w:pStyle w:val="Normal1"/>
+        <w:pStyle w:val="LOnormal"/>
         <w:rPr/>
       </w:pPr>
       <w:r>
@@ -1016,7 +1015,7 @@
     </w:p>
     <w:p>
       <w:pPr>
-        <w:pStyle w:val="Normal1"/>
+        <w:pStyle w:val="LOnormal"/>
         <w:rPr/>
       </w:pPr>
       <w:r>
@@ -1038,7 +1037,7 @@
     </w:p>
     <w:p>
       <w:pPr>
-        <w:pStyle w:val="Normal1"/>
+        <w:pStyle w:val="LOnormal"/>
         <w:rPr/>
       </w:pPr>
       <w:r>
@@ -1076,7 +1075,7 @@
     </w:p>
     <w:p>
       <w:pPr>
-        <w:pStyle w:val="Normal1"/>
+        <w:pStyle w:val="LOnormal"/>
         <w:rPr/>
       </w:pPr>
       <w:r>
@@ -1086,7 +1085,7 @@
     </w:p>
     <w:p>
       <w:pPr>
-        <w:pStyle w:val="Normal1"/>
+        <w:pStyle w:val="LOnormal"/>
         <w:rPr/>
       </w:pPr>
       <w:r>
@@ -1153,7 +1152,7 @@
     </w:p>
     <w:p>
       <w:pPr>
-        <w:pStyle w:val="Normal1"/>
+        <w:pStyle w:val="LOnormal"/>
         <w:rPr/>
       </w:pPr>
       <w:r>
@@ -1191,7 +1190,7 @@
     </w:p>
     <w:p>
       <w:pPr>
-        <w:pStyle w:val="Normal1"/>
+        <w:pStyle w:val="LOnormal"/>
         <w:rPr/>
       </w:pPr>
       <w:r>
@@ -1201,7 +1200,7 @@
     </w:p>
     <w:p>
       <w:pPr>
-        <w:pStyle w:val="Normal1"/>
+        <w:pStyle w:val="LOnormal"/>
         <w:rPr/>
       </w:pPr>
       <w:r>
@@ -1223,7 +1222,7 @@
     </w:p>
     <w:p>
       <w:pPr>
-        <w:pStyle w:val="Normal1"/>
+        <w:pStyle w:val="LOnormal"/>
         <w:rPr/>
       </w:pPr>
       <w:r>
@@ -1261,7 +1260,7 @@
     </w:p>
     <w:p>
       <w:pPr>
-        <w:pStyle w:val="Normal1"/>
+        <w:pStyle w:val="LOnormal"/>
         <w:rPr/>
       </w:pPr>
       <w:r>
@@ -1271,7 +1270,7 @@
     </w:p>
     <w:p>
       <w:pPr>
-        <w:pStyle w:val="Normal1"/>
+        <w:pStyle w:val="LOnormal"/>
         <w:rPr/>
       </w:pPr>
       <w:r>
@@ -1281,7 +1280,7 @@
     </w:p>
     <w:p>
       <w:pPr>
-        <w:pStyle w:val="Normal1"/>
+        <w:pStyle w:val="LOnormal"/>
         <w:rPr/>
       </w:pPr>
       <w:r>
@@ -1291,7 +1290,7 @@
     </w:p>
     <w:p>
       <w:pPr>
-        <w:pStyle w:val="Normal1"/>
+        <w:pStyle w:val="LOnormal"/>
         <w:rPr/>
       </w:pPr>
       <w:r>
@@ -1351,7 +1350,7 @@
     </w:p>
     <w:p>
       <w:pPr>
-        <w:pStyle w:val="Normal1"/>
+        <w:pStyle w:val="LOnormal"/>
         <w:rPr/>
       </w:pPr>
       <w:r>
@@ -1389,7 +1388,7 @@
     </w:p>
     <w:p>
       <w:pPr>
-        <w:pStyle w:val="Normal1"/>
+        <w:pStyle w:val="LOnormal"/>
         <w:rPr/>
       </w:pPr>
       <w:r>
@@ -1411,7 +1410,7 @@
     </w:p>
     <w:p>
       <w:pPr>
-        <w:pStyle w:val="Normal1"/>
+        <w:pStyle w:val="LOnormal"/>
         <w:rPr/>
       </w:pPr>
       <w:r>
@@ -1449,7 +1448,7 @@
     </w:p>
     <w:p>
       <w:pPr>
-        <w:pStyle w:val="Normal1"/>
+        <w:pStyle w:val="LOnormal"/>
         <w:rPr/>
       </w:pPr>
       <w:commentRangeStart w:id="1"/>
@@ -1471,7 +1470,7 @@
     </w:p>
     <w:p>
       <w:pPr>
-        <w:pStyle w:val="Normal1"/>
+        <w:pStyle w:val="LOnormal"/>
         <w:rPr/>
       </w:pPr>
       <w:r>
@@ -1493,7 +1492,7 @@
     </w:p>
     <w:p>
       <w:pPr>
-        <w:pStyle w:val="Normal1"/>
+        <w:pStyle w:val="LOnormal"/>
         <w:rPr/>
       </w:pPr>
       <w:r>
@@ -1531,7 +1530,7 @@
     </w:p>
     <w:p>
       <w:pPr>
-        <w:pStyle w:val="Normal1"/>
+        <w:pStyle w:val="LOnormal"/>
         <w:rPr/>
       </w:pPr>
       <w:r>
@@ -1541,7 +1540,7 @@
     </w:p>
     <w:p>
       <w:pPr>
-        <w:pStyle w:val="Normal1"/>
+        <w:pStyle w:val="LOnormal"/>
         <w:rPr/>
       </w:pPr>
       <w:r>
@@ -1551,7 +1550,7 @@
     </w:p>
     <w:p>
       <w:pPr>
-        <w:pStyle w:val="Normal1"/>
+        <w:pStyle w:val="LOnormal"/>
         <w:rPr/>
       </w:pPr>
       <w:r>
@@ -1573,7 +1572,7 @@
     </w:p>
     <w:p>
       <w:pPr>
-        <w:pStyle w:val="Normal1"/>
+        <w:pStyle w:val="LOnormal"/>
         <w:rPr/>
       </w:pPr>
       <w:r>
@@ -1611,7 +1610,7 @@
     </w:p>
     <w:p>
       <w:pPr>
-        <w:pStyle w:val="Normal1"/>
+        <w:pStyle w:val="LOnormal"/>
         <w:rPr/>
       </w:pPr>
       <w:r>
@@ -1672,7 +1671,7 @@
     </w:p>
     <w:p>
       <w:pPr>
-        <w:pStyle w:val="Normal1"/>
+        <w:pStyle w:val="LOnormal"/>
         <w:rPr/>
       </w:pPr>
       <w:r>
@@ -1710,7 +1709,7 @@
     </w:p>
     <w:p>
       <w:pPr>
-        <w:pStyle w:val="Normal1"/>
+        <w:pStyle w:val="LOnormal"/>
         <w:rPr/>
       </w:pPr>
       <w:r>
@@ -1720,7 +1719,7 @@
     </w:p>
     <w:p>
       <w:pPr>
-        <w:pStyle w:val="Normal1"/>
+        <w:pStyle w:val="LOnormal"/>
         <w:rPr/>
       </w:pPr>
       <w:r>
@@ -1742,7 +1741,7 @@
     </w:p>
     <w:p>
       <w:pPr>
-        <w:pStyle w:val="Normal1"/>
+        <w:pStyle w:val="LOnormal"/>
         <w:rPr/>
       </w:pPr>
       <w:r>
@@ -1780,7 +1779,7 @@
     </w:p>
     <w:p>
       <w:pPr>
-        <w:pStyle w:val="Normal1"/>
+        <w:pStyle w:val="LOnormal"/>
         <w:rPr/>
       </w:pPr>
       <w:r>
@@ -1790,34 +1789,34 @@
     </w:p>
     <w:p>
       <w:pPr>
-        <w:pStyle w:val="Normal1"/>
-        <w:rPr/>
-      </w:pPr>
-      <w:r>
-        <w:rPr/>
-      </w:r>
-    </w:p>
-    <w:p>
-      <w:pPr>
-        <w:pStyle w:val="Normal1"/>
-        <w:rPr/>
-      </w:pPr>
-      <w:r>
-        <w:rPr/>
-      </w:r>
-    </w:p>
-    <w:p>
-      <w:pPr>
-        <w:pStyle w:val="Normal1"/>
-        <w:rPr/>
-      </w:pPr>
-      <w:r>
-        <w:rPr/>
-      </w:r>
-    </w:p>
-    <w:p>
-      <w:pPr>
-        <w:pStyle w:val="Normal1"/>
+        <w:pStyle w:val="LOnormal"/>
+        <w:rPr/>
+      </w:pPr>
+      <w:r>
+        <w:rPr/>
+      </w:r>
+    </w:p>
+    <w:p>
+      <w:pPr>
+        <w:pStyle w:val="LOnormal"/>
+        <w:rPr/>
+      </w:pPr>
+      <w:r>
+        <w:rPr/>
+      </w:r>
+    </w:p>
+    <w:p>
+      <w:pPr>
+        <w:pStyle w:val="LOnormal"/>
+        <w:rPr/>
+      </w:pPr>
+      <w:r>
+        <w:rPr/>
+      </w:r>
+    </w:p>
+    <w:p>
+      <w:pPr>
+        <w:pStyle w:val="LOnormal"/>
         <w:rPr/>
       </w:pPr>
       <w:r>
@@ -1877,7 +1876,7 @@
     </w:p>
     <w:p>
       <w:pPr>
-        <w:pStyle w:val="Normal1"/>
+        <w:pStyle w:val="LOnormal"/>
         <w:rPr/>
       </w:pPr>
       <w:r>
@@ -1915,7 +1914,7 @@
     </w:p>
     <w:p>
       <w:pPr>
-        <w:pStyle w:val="Normal1"/>
+        <w:pStyle w:val="LOnormal"/>
         <w:rPr/>
       </w:pPr>
       <w:r>
@@ -1937,7 +1936,7 @@
     </w:p>
     <w:p>
       <w:pPr>
-        <w:pStyle w:val="Normal1"/>
+        <w:pStyle w:val="LOnormal"/>
         <w:rPr/>
       </w:pPr>
       <w:r>
@@ -1975,7 +1974,7 @@
     </w:p>
     <w:p>
       <w:pPr>
-        <w:pStyle w:val="Normal1"/>
+        <w:pStyle w:val="LOnormal"/>
         <w:rPr/>
       </w:pPr>
       <w:r>
@@ -1997,7 +1996,7 @@
     </w:p>
     <w:p>
       <w:pPr>
-        <w:pStyle w:val="Normal1"/>
+        <w:pStyle w:val="LOnormal"/>
         <w:rPr/>
       </w:pPr>
       <w:r>
@@ -2035,7 +2034,7 @@
     </w:p>
     <w:p>
       <w:pPr>
-        <w:pStyle w:val="Normal1"/>
+        <w:pStyle w:val="LOnormal"/>
         <w:rPr/>
       </w:pPr>
       <w:r>
@@ -2057,7 +2056,7 @@
     </w:p>
     <w:p>
       <w:pPr>
-        <w:pStyle w:val="Normal1"/>
+        <w:pStyle w:val="LOnormal"/>
         <w:rPr/>
       </w:pPr>
       <w:r>
@@ -2095,7 +2094,7 @@
     </w:p>
     <w:p>
       <w:pPr>
-        <w:pStyle w:val="Normal1"/>
+        <w:pStyle w:val="LOnormal"/>
         <w:rPr/>
       </w:pPr>
       <w:r>
@@ -2105,7 +2104,7 @@
     </w:p>
     <w:p>
       <w:pPr>
-        <w:pStyle w:val="Normal1"/>
+        <w:pStyle w:val="LOnormal"/>
         <w:rPr/>
       </w:pPr>
       <w:r>
@@ -2166,7 +2165,7 @@
     </w:p>
     <w:p>
       <w:pPr>
-        <w:pStyle w:val="Normal1"/>
+        <w:pStyle w:val="LOnormal"/>
         <w:rPr/>
       </w:pPr>
       <w:r>
@@ -2204,7 +2203,7 @@
     </w:p>
     <w:p>
       <w:pPr>
-        <w:pStyle w:val="Normal1"/>
+        <w:pStyle w:val="LOnormal"/>
         <w:rPr/>
       </w:pPr>
       <w:r>
@@ -2214,7 +2213,7 @@
     </w:p>
     <w:p>
       <w:pPr>
-        <w:pStyle w:val="Normal1"/>
+        <w:pStyle w:val="LOnormal"/>
         <w:rPr/>
       </w:pPr>
       <w:r>
@@ -2224,7 +2223,7 @@
     </w:p>
     <w:p>
       <w:pPr>
-        <w:pStyle w:val="Normal1"/>
+        <w:pStyle w:val="LOnormal"/>
         <w:rPr/>
       </w:pPr>
       <w:r>
@@ -2273,7 +2272,7 @@
     </w:p>
     <w:p>
       <w:pPr>
-        <w:pStyle w:val="Normal1"/>
+        <w:pStyle w:val="LOnormal"/>
         <w:rPr/>
       </w:pPr>
       <w:r>
@@ -2311,7 +2310,7 @@
     </w:p>
     <w:p>
       <w:pPr>
-        <w:pStyle w:val="Normal1"/>
+        <w:pStyle w:val="LOnormal"/>
         <w:rPr/>
       </w:pPr>
       <w:r>
@@ -2321,7 +2320,7 @@
     </w:p>
     <w:p>
       <w:pPr>
-        <w:pStyle w:val="Normal1"/>
+        <w:pStyle w:val="LOnormal"/>
         <w:rPr/>
       </w:pPr>
       <w:r>
@@ -2331,7 +2330,7 @@
     </w:p>
     <w:p>
       <w:pPr>
-        <w:pStyle w:val="Normal1"/>
+        <w:pStyle w:val="LOnormal"/>
         <w:rPr/>
       </w:pPr>
       <w:r>
@@ -2353,7 +2352,7 @@
     </w:p>
     <w:p>
       <w:pPr>
-        <w:pStyle w:val="Normal1"/>
+        <w:pStyle w:val="LOnormal"/>
         <w:rPr/>
       </w:pPr>
       <w:r>
@@ -2391,7 +2390,7 @@
     </w:p>
     <w:p>
       <w:pPr>
-        <w:pStyle w:val="Normal1"/>
+        <w:pStyle w:val="LOnormal"/>
         <w:rPr/>
       </w:pPr>
       <w:r>
@@ -2401,7 +2400,7 @@
     </w:p>
     <w:p>
       <w:pPr>
-        <w:pStyle w:val="Normal1"/>
+        <w:pStyle w:val="LOnormal"/>
         <w:rPr/>
       </w:pPr>
       <w:r>
@@ -2423,7 +2422,7 @@
     </w:p>
     <w:p>
       <w:pPr>
-        <w:pStyle w:val="Normal1"/>
+        <w:pStyle w:val="LOnormal"/>
         <w:rPr/>
       </w:pPr>
       <w:r>
@@ -2461,7 +2460,7 @@
     </w:p>
     <w:p>
       <w:pPr>
-        <w:pStyle w:val="Normal1"/>
+        <w:pStyle w:val="LOnormal"/>
         <w:rPr/>
       </w:pPr>
       <w:r>
@@ -2483,7 +2482,7 @@
     </w:p>
     <w:p>
       <w:pPr>
-        <w:pStyle w:val="Normal1"/>
+        <w:pStyle w:val="LOnormal"/>
         <w:rPr/>
       </w:pPr>
       <w:r>
@@ -2521,7 +2520,7 @@
     </w:p>
     <w:p>
       <w:pPr>
-        <w:pStyle w:val="Normal1"/>
+        <w:pStyle w:val="LOnormal"/>
         <w:rPr/>
       </w:pPr>
       <w:r>
@@ -2531,7 +2530,7 @@
     </w:p>
     <w:p>
       <w:pPr>
-        <w:pStyle w:val="Normal1"/>
+        <w:pStyle w:val="LOnormal"/>
         <w:rPr/>
       </w:pPr>
       <w:r>
@@ -2541,7 +2540,7 @@
     </w:p>
     <w:p>
       <w:pPr>
-        <w:pStyle w:val="Normal1"/>
+        <w:pStyle w:val="LOnormal"/>
         <w:rPr/>
       </w:pPr>
       <w:r>
@@ -2589,7 +2588,7 @@
     </w:p>
     <w:p>
       <w:pPr>
-        <w:pStyle w:val="Normal1"/>
+        <w:pStyle w:val="LOnormal"/>
         <w:rPr/>
       </w:pPr>
       <w:r>
@@ -2627,7 +2626,7 @@
     </w:p>
     <w:p>
       <w:pPr>
-        <w:pStyle w:val="Normal1"/>
+        <w:pStyle w:val="LOnormal"/>
         <w:rPr/>
       </w:pPr>
       <w:r>
@@ -2676,7 +2675,7 @@
     </w:p>
     <w:p>
       <w:pPr>
-        <w:pStyle w:val="Normal1"/>
+        <w:pStyle w:val="LOnormal"/>
         <w:rPr/>
       </w:pPr>
       <w:r>
@@ -2714,7 +2713,7 @@
     </w:p>
     <w:p>
       <w:pPr>
-        <w:pStyle w:val="Normal1"/>
+        <w:pStyle w:val="LOnormal"/>
         <w:rPr/>
       </w:pPr>
       <w:r>
@@ -2724,7 +2723,7 @@
     </w:p>
     <w:p>
       <w:pPr>
-        <w:pStyle w:val="Normal1"/>
+        <w:pStyle w:val="LOnormal"/>
         <w:widowControl/>
         <w:bidi w:val="0"/>
         <w:spacing w:lineRule="auto" w:line="240" w:before="0" w:after="120"/>
@@ -2739,7 +2738,7 @@
     <w:sectPr>
       <w:type w:val="continuous"/>
       <w:pgSz w:w="12240" w:h="15840"/>
-      <w:pgMar w:left="720" w:right="720" w:header="720" w:top="777" w:footer="0" w:bottom="720" w:gutter="0"/>
+      <w:pgMar w:left="720" w:right="720" w:header="720" w:top="777" w:footer="720" w:bottom="777" w:gutter="0"/>
       <w:cols w:num="2" w:space="180" w:equalWidth="true" w:sep="false"/>
       <w:formProt w:val="false"/>
       <w:textDirection w:val="lrTb"/>
@@ -2822,15 +2821,101 @@
 </w:comments>
 </file>
 
+<file path=word/footer1.xml><?xml version="1.0" encoding="utf-8"?>
+<w:ftr xmlns:o="urn:schemas-microsoft-com:office:office" xmlns:r="http://schemas.openxmlformats.org/officeDocument/2006/relationships" xmlns:v="urn:schemas-microsoft-com:vml" xmlns:w="http://schemas.openxmlformats.org/wordprocessingml/2006/main" xmlns:w10="urn:schemas-microsoft-com:office:word" xmlns:wp="http://schemas.openxmlformats.org/drawingml/2006/wordprocessingDrawing" xmlns:wps="http://schemas.microsoft.com/office/word/2010/wordprocessingShape" xmlns:wpg="http://schemas.microsoft.com/office/word/2010/wordprocessingGroup" xmlns:mc="http://schemas.openxmlformats.org/markup-compatibility/2006" xmlns:wp14="http://schemas.microsoft.com/office/word/2010/wordprocessingDrawing" xmlns:w14="http://schemas.microsoft.com/office/word/2010/wordml" mc:Ignorable="w14 wp14">
+  <w:p>
+    <w:pPr>
+      <w:pStyle w:val="Exalted"/>
+      <w:widowControl/>
+      <w:bidi w:val="0"/>
+      <w:spacing w:lineRule="auto" w:line="240" w:before="0" w:after="144"/>
+      <w:jc w:val="left"/>
+      <w:rPr/>
+    </w:pPr>
+    <w:r>
+      <w:rPr/>
+      <w:fldChar w:fldCharType="begin"/>
+    </w:r>
+    <w:r>
+      <w:rPr/>
+      <w:instrText> PAGE </w:instrText>
+    </w:r>
+    <w:r>
+      <w:rPr/>
+      <w:fldChar w:fldCharType="separate"/>
+    </w:r>
+    <w:r>
+      <w:rPr/>
+      <w:t>6</w:t>
+    </w:r>
+    <w:r>
+      <w:rPr/>
+      <w:fldChar w:fldCharType="end"/>
+    </w:r>
+  </w:p>
+</w:ftr>
+</file>
+
+<file path=word/footer2.xml><?xml version="1.0" encoding="utf-8"?>
+<w:ftr xmlns:o="urn:schemas-microsoft-com:office:office" xmlns:r="http://schemas.openxmlformats.org/officeDocument/2006/relationships" xmlns:v="urn:schemas-microsoft-com:vml" xmlns:w="http://schemas.openxmlformats.org/wordprocessingml/2006/main" xmlns:w10="urn:schemas-microsoft-com:office:word" xmlns:wp="http://schemas.openxmlformats.org/drawingml/2006/wordprocessingDrawing" xmlns:wps="http://schemas.microsoft.com/office/word/2010/wordprocessingShape" xmlns:wpg="http://schemas.microsoft.com/office/word/2010/wordprocessingGroup" xmlns:mc="http://schemas.openxmlformats.org/markup-compatibility/2006" xmlns:wp14="http://schemas.microsoft.com/office/word/2010/wordprocessingDrawing" xmlns:w14="http://schemas.microsoft.com/office/word/2010/wordml" mc:Ignorable="w14 wp14">
+  <w:p>
+    <w:pPr>
+      <w:pStyle w:val="Exalted"/>
+      <w:spacing w:before="0" w:after="144"/>
+      <w:jc w:val="right"/>
+      <w:rPr/>
+    </w:pPr>
+    <w:r>
+      <w:rPr/>
+      <w:fldChar w:fldCharType="begin"/>
+    </w:r>
+    <w:r>
+      <w:rPr/>
+      <w:instrText> PAGE </w:instrText>
+    </w:r>
+    <w:r>
+      <w:rPr/>
+      <w:fldChar w:fldCharType="separate"/>
+    </w:r>
+    <w:r>
+      <w:rPr/>
+      <w:t>7</w:t>
+    </w:r>
+    <w:r>
+      <w:rPr/>
+      <w:fldChar w:fldCharType="end"/>
+    </w:r>
+  </w:p>
+</w:ftr>
+</file>
+
 <file path=word/header1.xml><?xml version="1.0" encoding="utf-8"?>
 <w:hdr xmlns:o="urn:schemas-microsoft-com:office:office" xmlns:r="http://schemas.openxmlformats.org/officeDocument/2006/relationships" xmlns:v="urn:schemas-microsoft-com:vml" xmlns:w="http://schemas.openxmlformats.org/wordprocessingml/2006/main" xmlns:w10="urn:schemas-microsoft-com:office:word" xmlns:wp="http://schemas.openxmlformats.org/drawingml/2006/wordprocessingDrawing" xmlns:wps="http://schemas.microsoft.com/office/word/2010/wordprocessingShape" xmlns:wpg="http://schemas.microsoft.com/office/word/2010/wordprocessingGroup" xmlns:mc="http://schemas.openxmlformats.org/markup-compatibility/2006" xmlns:wp14="http://schemas.microsoft.com/office/word/2010/wordprocessingDrawing" xmlns:w14="http://schemas.microsoft.com/office/word/2010/wordml" mc:Ignorable="w14 wp14">
   <w:p>
     <w:pPr>
-      <w:pStyle w:val="Normal1"/>
+      <w:pStyle w:val="Exalted"/>
       <w:widowControl/>
       <w:bidi w:val="0"/>
-      <w:spacing w:lineRule="auto" w:line="240" w:before="0" w:after="120"/>
-      <w:jc w:val="both"/>
+      <w:spacing w:lineRule="auto" w:line="240" w:before="0" w:after="144"/>
+      <w:jc w:val="left"/>
+      <w:rPr/>
+    </w:pPr>
+    <w:r>
+      <w:rPr/>
+    </w:r>
+  </w:p>
+</w:hdr>
+</file>
+
+<file path=word/header2.xml><?xml version="1.0" encoding="utf-8"?>
+<w:hdr xmlns:o="urn:schemas-microsoft-com:office:office" xmlns:r="http://schemas.openxmlformats.org/officeDocument/2006/relationships" xmlns:v="urn:schemas-microsoft-com:vml" xmlns:w="http://schemas.openxmlformats.org/wordprocessingml/2006/main" xmlns:w10="urn:schemas-microsoft-com:office:word" xmlns:wp="http://schemas.openxmlformats.org/drawingml/2006/wordprocessingDrawing" xmlns:wps="http://schemas.microsoft.com/office/word/2010/wordprocessingShape" xmlns:wpg="http://schemas.microsoft.com/office/word/2010/wordprocessingGroup" xmlns:mc="http://schemas.openxmlformats.org/markup-compatibility/2006" xmlns:wp14="http://schemas.microsoft.com/office/word/2010/wordprocessingDrawing" xmlns:w14="http://schemas.microsoft.com/office/word/2010/wordml" mc:Ignorable="w14 wp14">
+  <w:p>
+    <w:pPr>
+      <w:pStyle w:val="Exalted"/>
+      <w:widowControl/>
+      <w:bidi w:val="0"/>
+      <w:spacing w:lineRule="auto" w:line="240" w:before="0" w:after="144"/>
+      <w:jc w:val="left"/>
       <w:rPr/>
     </w:pPr>
     <w:r>
@@ -2859,192 +2944,8 @@
     <w:name w:val="Normal"/>
     <w:qFormat/>
     <w:pPr>
-      <w:widowControl w:val="false"/>
-      <w:kinsoku w:val="true"/>
-      <w:overflowPunct w:val="true"/>
-      <w:autoSpaceDE w:val="true"/>
-      <w:bidi w:val="0"/>
-    </w:pPr>
-    <w:rPr>
-      <w:rFonts w:ascii="Spectral" w:hAnsi="Spectral" w:eastAsia="Spectral" w:cs="Spectral"/>
-      <w:color w:val="auto"/>
-      <w:kern w:val="0"/>
-      <w:sz w:val="20"/>
-      <w:szCs w:val="20"/>
-      <w:lang w:val="en" w:eastAsia="zh-CN" w:bidi="hi-IN"/>
-    </w:rPr>
-  </w:style>
-  <w:style w:type="paragraph" w:styleId="Heading1">
-    <w:name w:val="Heading 1"/>
-    <w:basedOn w:val="Normal1"/>
-    <w:next w:val="Normal1"/>
-    <w:qFormat/>
-    <w:pPr>
-      <w:keepNext w:val="true"/>
-      <w:keepLines/>
-      <w:spacing w:lineRule="auto" w:line="240" w:before="0" w:after="0"/>
-    </w:pPr>
-    <w:rPr>
-      <w:rFonts w:ascii="Modern Antiqua" w:hAnsi="Modern Antiqua" w:eastAsia="Modern Antiqua" w:cs="Modern Antiqua"/>
-      <w:color w:val="1C4587"/>
-      <w:sz w:val="40"/>
-      <w:szCs w:val="40"/>
-    </w:rPr>
-  </w:style>
-  <w:style w:type="paragraph" w:styleId="Heading2">
-    <w:name w:val="Heading 2"/>
-    <w:basedOn w:val="Normal1"/>
-    <w:next w:val="Normal1"/>
-    <w:qFormat/>
-    <w:pPr>
-      <w:keepNext w:val="true"/>
-      <w:keepLines/>
-      <w:spacing w:lineRule="auto" w:line="240" w:before="0" w:after="0"/>
-    </w:pPr>
-    <w:rPr>
-      <w:rFonts w:ascii="Modern Antiqua" w:hAnsi="Modern Antiqua" w:eastAsia="Modern Antiqua" w:cs="Modern Antiqua"/>
-      <w:color w:val="0B5394"/>
-      <w:sz w:val="32"/>
-      <w:szCs w:val="32"/>
-    </w:rPr>
-  </w:style>
-  <w:style w:type="paragraph" w:styleId="Heading3">
-    <w:name w:val="Heading 3"/>
-    <w:basedOn w:val="Normal1"/>
-    <w:next w:val="Normal1"/>
-    <w:qFormat/>
-    <w:pPr>
-      <w:keepNext w:val="true"/>
-      <w:keepLines/>
-      <w:spacing w:lineRule="auto" w:line="240" w:before="200" w:after="0"/>
-    </w:pPr>
-    <w:rPr>
-      <w:rFonts w:ascii="Modern Antiqua" w:hAnsi="Modern Antiqua" w:eastAsia="Modern Antiqua" w:cs="Modern Antiqua"/>
-      <w:color w:val="3D85C6"/>
-      <w:sz w:val="24"/>
-      <w:szCs w:val="24"/>
-    </w:rPr>
-  </w:style>
-  <w:style w:type="paragraph" w:styleId="Heading4">
-    <w:name w:val="Heading 4"/>
-    <w:basedOn w:val="Normal1"/>
-    <w:next w:val="Normal1"/>
-    <w:qFormat/>
-    <w:pPr>
-      <w:keepNext w:val="true"/>
-      <w:keepLines/>
-      <w:spacing w:lineRule="auto" w:line="240" w:before="0" w:after="0"/>
-    </w:pPr>
-    <w:rPr>
-      <w:color w:val="1C4587"/>
-      <w:sz w:val="24"/>
-      <w:szCs w:val="24"/>
-    </w:rPr>
-  </w:style>
-  <w:style w:type="paragraph" w:styleId="Heading5">
-    <w:name w:val="Heading 5"/>
-    <w:basedOn w:val="Normal1"/>
-    <w:next w:val="Normal1"/>
-    <w:qFormat/>
-    <w:pPr>
-      <w:keepNext w:val="true"/>
-      <w:keepLines/>
-      <w:spacing w:lineRule="auto" w:line="240" w:before="0" w:after="0"/>
-    </w:pPr>
-    <w:rPr>
-      <w:color w:val="666666"/>
-      <w:sz w:val="22"/>
-      <w:szCs w:val="22"/>
-    </w:rPr>
-  </w:style>
-  <w:style w:type="paragraph" w:styleId="Heading6">
-    <w:name w:val="Heading 6"/>
-    <w:basedOn w:val="Normal1"/>
-    <w:next w:val="Normal1"/>
-    <w:qFormat/>
-    <w:pPr>
-      <w:keepNext w:val="true"/>
-      <w:keepLines/>
-      <w:spacing w:lineRule="auto" w:line="240" w:before="0" w:after="80"/>
-    </w:pPr>
-    <w:rPr>
-      <w:i/>
-      <w:color w:val="666666"/>
-      <w:sz w:val="22"/>
-      <w:szCs w:val="22"/>
-    </w:rPr>
-  </w:style>
-  <w:style w:type="character" w:styleId="InternetLink">
-    <w:name w:val="Hyperlink"/>
-    <w:rPr>
-      <w:color w:val="000080"/>
-      <w:u w:val="single"/>
-      <w:lang w:val="zxx" w:eastAsia="zxx" w:bidi="zxx"/>
-    </w:rPr>
-  </w:style>
-  <w:style w:type="paragraph" w:styleId="Heading">
-    <w:name w:val="Heading"/>
-    <w:basedOn w:val="Normal"/>
-    <w:next w:val="TextBody"/>
-    <w:qFormat/>
-    <w:pPr>
-      <w:keepNext w:val="true"/>
-      <w:spacing w:before="240" w:after="120"/>
-    </w:pPr>
-    <w:rPr>
-      <w:rFonts w:ascii="Liberation Sans" w:hAnsi="Liberation Sans" w:eastAsia="Microsoft YaHei" w:cs="Arial"/>
-      <w:sz w:val="28"/>
-      <w:szCs w:val="28"/>
-    </w:rPr>
-  </w:style>
-  <w:style w:type="paragraph" w:styleId="TextBody">
-    <w:name w:val="Body Text"/>
-    <w:basedOn w:val="Normal"/>
-    <w:pPr>
-      <w:spacing w:lineRule="auto" w:line="276" w:before="0" w:after="140"/>
-    </w:pPr>
-    <w:rPr/>
-  </w:style>
-  <w:style w:type="paragraph" w:styleId="List">
-    <w:name w:val="List"/>
-    <w:basedOn w:val="TextBody"/>
-    <w:pPr/>
-    <w:rPr>
-      <w:rFonts w:cs="Arial"/>
-    </w:rPr>
-  </w:style>
-  <w:style w:type="paragraph" w:styleId="Caption">
-    <w:name w:val="Caption"/>
-    <w:basedOn w:val="Normal"/>
-    <w:qFormat/>
-    <w:pPr>
-      <w:suppressLineNumbers/>
-      <w:spacing w:before="120" w:after="120"/>
-    </w:pPr>
-    <w:rPr>
-      <w:rFonts w:cs="Arial"/>
-      <w:i/>
-      <w:iCs/>
-      <w:sz w:val="24"/>
-      <w:szCs w:val="24"/>
-    </w:rPr>
-  </w:style>
-  <w:style w:type="paragraph" w:styleId="Index">
-    <w:name w:val="Index"/>
-    <w:basedOn w:val="Normal"/>
-    <w:qFormat/>
-    <w:pPr>
-      <w:suppressLineNumbers/>
-    </w:pPr>
-    <w:rPr>
-      <w:rFonts w:cs="Arial"/>
-    </w:rPr>
-  </w:style>
-  <w:style w:type="paragraph" w:styleId="Normal1">
-    <w:name w:val="LO-normal"/>
-    <w:qFormat/>
-    <w:pPr>
       <w:widowControl/>
+      <w:suppressAutoHyphens w:val="true"/>
       <w:kinsoku w:val="true"/>
       <w:overflowPunct w:val="true"/>
       <w:autoSpaceDE w:val="true"/>
@@ -3061,26 +2962,320 @@
       <w:lang w:val="en" w:eastAsia="zh-CN" w:bidi="hi-IN"/>
     </w:rPr>
   </w:style>
-  <w:style w:type="paragraph" w:styleId="Title">
-    <w:name w:val="Title"/>
-    <w:basedOn w:val="Normal1"/>
-    <w:next w:val="Normal1"/>
+  <w:style w:type="paragraph" w:styleId="Heading1">
+    <w:name w:val="Heading 1"/>
+    <w:basedOn w:val="Exalted"/>
+    <w:next w:val="Exalted"/>
     <w:qFormat/>
     <w:pPr>
       <w:keepNext w:val="true"/>
       <w:keepLines/>
-      <w:spacing w:lineRule="auto" w:line="240" w:before="0" w:after="60"/>
+      <w:widowControl/>
+      <w:numPr>
+        <w:ilvl w:val="0"/>
+        <w:numId w:val="0"/>
+      </w:numPr>
+      <w:suppressAutoHyphens w:val="true"/>
+      <w:overflowPunct w:val="true"/>
+      <w:bidi w:val="0"/>
+      <w:spacing w:lineRule="auto" w:line="240" w:before="0" w:after="0"/>
+      <w:jc w:val="left"/>
+      <w:outlineLvl w:val="0"/>
     </w:pPr>
     <w:rPr>
-      <w:rFonts w:ascii="Modern Antiqua" w:hAnsi="Modern Antiqua" w:eastAsia="Modern Antiqua" w:cs="Modern Antiqua"/>
-      <w:sz w:val="52"/>
-      <w:szCs w:val="52"/>
+      <w:rFonts w:ascii="Envision Roman" w:hAnsi="Envision Roman" w:eastAsia="Modern Antiqua" w:cs="Modern Antiqua"/>
+      <w:color w:val="1C4587"/>
+      <w:kern w:val="0"/>
+      <w:sz w:val="40"/>
+      <w:szCs w:val="40"/>
+      <w:lang w:val="en" w:eastAsia="zh-CN" w:bidi="hi-IN"/>
+    </w:rPr>
+  </w:style>
+  <w:style w:type="paragraph" w:styleId="Heading2">
+    <w:name w:val="Heading 2"/>
+    <w:basedOn w:val="Exalted"/>
+    <w:next w:val="Exalted"/>
+    <w:qFormat/>
+    <w:pPr>
+      <w:keepNext w:val="true"/>
+      <w:keepLines/>
+      <w:widowControl/>
+      <w:numPr>
+        <w:ilvl w:val="0"/>
+        <w:numId w:val="0"/>
+      </w:numPr>
+      <w:suppressAutoHyphens w:val="true"/>
+      <w:overflowPunct w:val="true"/>
+      <w:bidi w:val="0"/>
+      <w:spacing w:lineRule="auto" w:line="240" w:before="0" w:after="0"/>
+      <w:jc w:val="left"/>
+      <w:outlineLvl w:val="1"/>
+    </w:pPr>
+    <w:rPr>
+      <w:rFonts w:ascii="Envision Roman" w:hAnsi="Envision Roman" w:eastAsia="Modern Antiqua" w:cs="Modern Antiqua"/>
+      <w:color w:val="0B5394"/>
+      <w:kern w:val="0"/>
+      <w:sz w:val="36"/>
+      <w:szCs w:val="36"/>
+      <w:lang w:val="en" w:eastAsia="zh-CN" w:bidi="hi-IN"/>
+    </w:rPr>
+  </w:style>
+  <w:style w:type="paragraph" w:styleId="Heading3">
+    <w:name w:val="Heading 3"/>
+    <w:basedOn w:val="Exalted"/>
+    <w:next w:val="Exalted"/>
+    <w:qFormat/>
+    <w:pPr>
+      <w:keepNext w:val="true"/>
+      <w:keepLines/>
+      <w:widowControl/>
+      <w:numPr>
+        <w:ilvl w:val="0"/>
+        <w:numId w:val="0"/>
+      </w:numPr>
+      <w:suppressAutoHyphens w:val="true"/>
+      <w:overflowPunct w:val="true"/>
+      <w:bidi w:val="0"/>
+      <w:spacing w:lineRule="auto" w:line="240" w:before="115" w:after="0"/>
+      <w:jc w:val="left"/>
+      <w:outlineLvl w:val="2"/>
+    </w:pPr>
+    <w:rPr>
+      <w:rFonts w:ascii="Goudy" w:hAnsi="Goudy" w:eastAsia="Modern Antiqua" w:cs="Modern Antiqua"/>
+      <w:color w:val="3D85C6"/>
+      <w:kern w:val="0"/>
+      <w:sz w:val="32"/>
+      <w:szCs w:val="32"/>
+      <w:lang w:val="en" w:eastAsia="zh-CN" w:bidi="hi-IN"/>
+    </w:rPr>
+  </w:style>
+  <w:style w:type="paragraph" w:styleId="Heading4">
+    <w:name w:val="Heading 4"/>
+    <w:basedOn w:val="Exalted"/>
+    <w:next w:val="Exalted"/>
+    <w:qFormat/>
+    <w:pPr>
+      <w:keepNext w:val="true"/>
+      <w:keepLines/>
+      <w:widowControl/>
+      <w:numPr>
+        <w:ilvl w:val="0"/>
+        <w:numId w:val="0"/>
+      </w:numPr>
+      <w:suppressAutoHyphens w:val="true"/>
+      <w:overflowPunct w:val="true"/>
+      <w:bidi w:val="0"/>
+      <w:spacing w:lineRule="auto" w:line="240" w:before="0" w:after="0"/>
+      <w:jc w:val="left"/>
+      <w:outlineLvl w:val="3"/>
+    </w:pPr>
+    <w:rPr>
+      <w:rFonts w:ascii="Arial" w:hAnsi="Arial" w:eastAsia="Spectral" w:cs="Spectral"/>
+      <w:i w:val="false"/>
+      <w:iCs w:val="false"/>
+      <w:color w:val="1C4587"/>
+      <w:kern w:val="0"/>
+      <w:sz w:val="24"/>
+      <w:szCs w:val="24"/>
+      <w:lang w:val="en" w:eastAsia="zh-CN" w:bidi="hi-IN"/>
+    </w:rPr>
+  </w:style>
+  <w:style w:type="paragraph" w:styleId="Heading5">
+    <w:name w:val="Heading 5"/>
+    <w:basedOn w:val="Exalted"/>
+    <w:next w:val="Exalted"/>
+    <w:qFormat/>
+    <w:pPr>
+      <w:keepNext w:val="true"/>
+      <w:keepLines/>
+      <w:widowControl/>
+      <w:numPr>
+        <w:ilvl w:val="0"/>
+        <w:numId w:val="0"/>
+      </w:numPr>
+      <w:suppressAutoHyphens w:val="true"/>
+      <w:overflowPunct w:val="true"/>
+      <w:bidi w:val="0"/>
+      <w:spacing w:lineRule="auto" w:line="240" w:before="0" w:after="0"/>
+      <w:jc w:val="left"/>
+      <w:outlineLvl w:val="5"/>
+    </w:pPr>
+    <w:rPr>
+      <w:rFonts w:ascii="Arial" w:hAnsi="Arial" w:eastAsia="Spectral" w:cs="Spectral"/>
+      <w:color w:val="666666"/>
+      <w:kern w:val="0"/>
+      <w:sz w:val="22"/>
+      <w:szCs w:val="22"/>
+      <w:lang w:val="en" w:eastAsia="zh-CN" w:bidi="hi-IN"/>
+    </w:rPr>
+  </w:style>
+  <w:style w:type="paragraph" w:styleId="Heading6">
+    <w:name w:val="Heading 6"/>
+    <w:basedOn w:val="Exalted"/>
+    <w:next w:val="Exalted"/>
+    <w:qFormat/>
+    <w:pPr>
+      <w:keepNext w:val="true"/>
+      <w:keepLines/>
+      <w:widowControl/>
+      <w:numPr>
+        <w:ilvl w:val="0"/>
+        <w:numId w:val="0"/>
+      </w:numPr>
+      <w:suppressAutoHyphens w:val="true"/>
+      <w:overflowPunct w:val="true"/>
+      <w:bidi w:val="0"/>
+      <w:spacing w:lineRule="auto" w:line="240" w:before="0" w:after="80"/>
+      <w:jc w:val="left"/>
+      <w:outlineLvl w:val="6"/>
+    </w:pPr>
+    <w:rPr>
+      <w:rFonts w:ascii="Arial" w:hAnsi="Arial" w:eastAsia="Spectral" w:cs="Spectral"/>
+      <w:i/>
+      <w:color w:val="666666"/>
+      <w:kern w:val="0"/>
+      <w:sz w:val="22"/>
+      <w:szCs w:val="22"/>
+      <w:lang w:val="en" w:eastAsia="zh-CN" w:bidi="hi-IN"/>
+    </w:rPr>
+  </w:style>
+  <w:style w:type="character" w:styleId="InternetLink">
+    <w:name w:val="Hyperlink"/>
+    <w:rPr>
+      <w:color w:val="000080"/>
+      <w:u w:val="single"/>
+      <w:lang w:val="zxx" w:eastAsia="zxx" w:bidi="zxx"/>
+    </w:rPr>
+  </w:style>
+  <w:style w:type="character" w:styleId="Bullets">
+    <w:name w:val="Bullets"/>
+    <w:qFormat/>
+    <w:rPr>
+      <w:rFonts w:ascii="OpenSymbol" w:hAnsi="OpenSymbol" w:eastAsia="OpenSymbol" w:cs="OpenSymbol"/>
+    </w:rPr>
+  </w:style>
+  <w:style w:type="character" w:styleId="NumberingSymbols">
+    <w:name w:val="Numbering Symbols"/>
+    <w:qFormat/>
+    <w:rPr/>
+  </w:style>
+  <w:style w:type="character" w:styleId="EndnoteAnchor">
+    <w:name w:val="Endnote Anchor"/>
+    <w:rPr>
+      <w:vertAlign w:val="superscript"/>
+    </w:rPr>
+  </w:style>
+  <w:style w:type="character" w:styleId="EndnoteCharacters">
+    <w:name w:val="Endnote Characters"/>
+    <w:qFormat/>
+    <w:rPr/>
+  </w:style>
+  <w:style w:type="paragraph" w:styleId="Heading">
+    <w:name w:val="Heading"/>
+    <w:basedOn w:val="Normal"/>
+    <w:next w:val="TextBody"/>
+    <w:qFormat/>
+    <w:pPr>
+      <w:keepNext w:val="true"/>
+      <w:spacing w:before="240" w:after="120"/>
+    </w:pPr>
+    <w:rPr>
+      <w:rFonts w:ascii="Liberation Sans" w:hAnsi="Liberation Sans" w:eastAsia="Microsoft YaHei" w:cs="Arial"/>
+      <w:sz w:val="28"/>
+      <w:szCs w:val="28"/>
+    </w:rPr>
+  </w:style>
+  <w:style w:type="paragraph" w:styleId="TextBody">
+    <w:name w:val="Body Text"/>
+    <w:basedOn w:val="Normal"/>
+    <w:pPr>
+      <w:spacing w:lineRule="auto" w:line="276" w:before="0" w:after="140"/>
+    </w:pPr>
+    <w:rPr/>
+  </w:style>
+  <w:style w:type="paragraph" w:styleId="List">
+    <w:name w:val="List"/>
+    <w:basedOn w:val="TextBody"/>
+    <w:pPr/>
+    <w:rPr>
+      <w:rFonts w:cs="Arial"/>
+    </w:rPr>
+  </w:style>
+  <w:style w:type="paragraph" w:styleId="Caption">
+    <w:name w:val="Caption"/>
+    <w:basedOn w:val="Normal"/>
+    <w:qFormat/>
+    <w:pPr>
+      <w:suppressLineNumbers/>
+      <w:spacing w:before="120" w:after="120"/>
+    </w:pPr>
+    <w:rPr>
+      <w:rFonts w:cs="Arial"/>
+      <w:i/>
+      <w:iCs/>
+      <w:sz w:val="24"/>
+      <w:szCs w:val="24"/>
+    </w:rPr>
+  </w:style>
+  <w:style w:type="paragraph" w:styleId="Index">
+    <w:name w:val="Index"/>
+    <w:basedOn w:val="Normal"/>
+    <w:qFormat/>
+    <w:pPr>
+      <w:suppressLineNumbers/>
+    </w:pPr>
+    <w:rPr>
+      <w:rFonts w:cs="Arial"/>
+    </w:rPr>
+  </w:style>
+  <w:style w:type="paragraph" w:styleId="LOnormal">
+    <w:name w:val="LO-normal"/>
+    <w:qFormat/>
+    <w:pPr>
+      <w:widowControl/>
+      <w:suppressAutoHyphens w:val="true"/>
+      <w:kinsoku w:val="true"/>
+      <w:overflowPunct w:val="false"/>
+      <w:autoSpaceDE w:val="true"/>
+      <w:bidi w:val="0"/>
+      <w:spacing w:lineRule="auto" w:line="240" w:before="0" w:after="120"/>
+      <w:jc w:val="both"/>
+    </w:pPr>
+    <w:rPr>
+      <w:rFonts w:ascii="Spectral" w:hAnsi="Spectral" w:eastAsia="Spectral" w:cs="Spectral"/>
+      <w:color w:val="auto"/>
+      <w:kern w:val="0"/>
+      <w:sz w:val="20"/>
+      <w:szCs w:val="20"/>
+      <w:lang w:val="en" w:eastAsia="zh-CN" w:bidi="hi-IN"/>
+    </w:rPr>
+  </w:style>
+  <w:style w:type="paragraph" w:styleId="Title">
+    <w:name w:val="Title"/>
+    <w:basedOn w:val="Exalted"/>
+    <w:next w:val="Exalted"/>
+    <w:qFormat/>
+    <w:pPr>
+      <w:keepNext w:val="true"/>
+      <w:keepLines/>
+      <w:numPr>
+        <w:ilvl w:val="0"/>
+        <w:numId w:val="0"/>
+      </w:numPr>
+      <w:spacing w:lineRule="auto" w:line="240" w:before="0" w:after="60"/>
+      <w:jc w:val="center"/>
+    </w:pPr>
+    <w:rPr>
+      <w:rFonts w:ascii="Envision Roman" w:hAnsi="Envision Roman" w:eastAsia="Modern Antiqua" w:cs="Modern Antiqua"/>
+      <w:color w:val="2A6099"/>
+      <w:sz w:val="64"/>
+      <w:szCs w:val="64"/>
     </w:rPr>
   </w:style>
   <w:style w:type="paragraph" w:styleId="Subtitle">
     <w:name w:val="Subtitle"/>
-    <w:basedOn w:val="Normal1"/>
-    <w:next w:val="Normal1"/>
+    <w:basedOn w:val="Exalted"/>
+    <w:next w:val="Exalted"/>
     <w:qFormat/>
     <w:pPr>
       <w:keepNext w:val="true"/>
@@ -3108,5 +3303,172 @@
     <w:pPr/>
     <w:rPr/>
   </w:style>
+  <w:style w:type="paragraph" w:styleId="Exalted">
+    <w:name w:val="Exalted"/>
+    <w:autoRedefine/>
+    <w:qFormat/>
+    <w:pPr>
+      <w:widowControl w:val="false"/>
+      <w:suppressAutoHyphens w:val="true"/>
+      <w:kinsoku w:val="true"/>
+      <w:overflowPunct w:val="true"/>
+      <w:autoSpaceDE w:val="true"/>
+      <w:bidi w:val="0"/>
+      <w:spacing w:lineRule="auto" w:line="240" w:before="0" w:after="115"/>
+      <w:jc w:val="left"/>
+    </w:pPr>
+    <w:rPr>
+      <w:rFonts w:ascii="Times New Roman" w:hAnsi="Times New Roman" w:eastAsia="Spectral" w:cs="Spectral"/>
+      <w:color w:val="auto"/>
+      <w:kern w:val="0"/>
+      <w:sz w:val="20"/>
+      <w:szCs w:val="20"/>
+      <w:lang w:val="en" w:eastAsia="zh-CN" w:bidi="hi-IN"/>
+    </w:rPr>
+  </w:style>
+  <w:style w:type="paragraph" w:styleId="Footer">
+    <w:name w:val="Footer"/>
+    <w:basedOn w:val="HeaderandFooter"/>
+    <w:pPr/>
+    <w:rPr/>
+  </w:style>
+  <w:style w:type="paragraph" w:styleId="HeaderLeft">
+    <w:name w:val="Header Left"/>
+    <w:basedOn w:val="Header"/>
+    <w:qFormat/>
+    <w:pPr/>
+    <w:rPr/>
+  </w:style>
+  <w:style w:type="paragraph" w:styleId="TableContents">
+    <w:name w:val="Table Contents"/>
+    <w:basedOn w:val="Table"/>
+    <w:qFormat/>
+    <w:pPr>
+      <w:suppressLineNumbers/>
+      <w:spacing w:before="29" w:after="86"/>
+      <w:ind w:left="58" w:right="58" w:hanging="0"/>
+      <w:contextualSpacing/>
+    </w:pPr>
+    <w:rPr/>
+  </w:style>
+  <w:style w:type="paragraph" w:styleId="Table">
+    <w:name w:val="Table"/>
+    <w:basedOn w:val="Exalted"/>
+    <w:qFormat/>
+    <w:pPr/>
+    <w:rPr/>
+  </w:style>
+  <w:style w:type="paragraph" w:styleId="TableHeading">
+    <w:name w:val="Table Heading"/>
+    <w:basedOn w:val="Table"/>
+    <w:qFormat/>
+    <w:pPr>
+      <w:suppressLineNumbers/>
+      <w:spacing w:before="58" w:after="115"/>
+      <w:ind w:left="29" w:right="29" w:hanging="0"/>
+      <w:jc w:val="center"/>
+    </w:pPr>
+    <w:rPr>
+      <w:rFonts w:ascii="Times New Roman" w:hAnsi="Times New Roman"/>
+      <w:b/>
+      <w:bCs/>
+    </w:rPr>
+  </w:style>
+  <w:style w:type="paragraph" w:styleId="FrameContents">
+    <w:name w:val="Frame Contents"/>
+    <w:basedOn w:val="Normal"/>
+    <w:qFormat/>
+    <w:pPr/>
+    <w:rPr/>
+  </w:style>
+  <w:style w:type="paragraph" w:styleId="Endnote">
+    <w:name w:val="Endnote Text"/>
+    <w:basedOn w:val="Normal"/>
+    <w:pPr>
+      <w:suppressLineNumbers/>
+      <w:ind w:left="339" w:right="0" w:hanging="339"/>
+    </w:pPr>
+    <w:rPr>
+      <w:sz w:val="20"/>
+      <w:szCs w:val="20"/>
+    </w:rPr>
+  </w:style>
+  <w:style w:type="paragraph" w:styleId="TextboxHeading">
+    <w:name w:val="Textbox Heading"/>
+    <w:basedOn w:val="Exalted"/>
+    <w:qFormat/>
+    <w:pPr>
+      <w:widowControl w:val="false"/>
+      <w:spacing w:lineRule="auto" w:line="240" w:before="0" w:after="0"/>
+      <w:jc w:val="left"/>
+    </w:pPr>
+    <w:rPr>
+      <w:rFonts w:ascii="Modern Antiqua" w:hAnsi="Modern Antiqua" w:eastAsia="Modern Antiqua" w:cs="Modern Antiqua"/>
+      <w:b/>
+      <w:bCs/>
+      <w:i w:val="false"/>
+      <w:iCs w:val="false"/>
+      <w:strike w:val="false"/>
+      <w:dstrike w:val="false"/>
+      <w:outline w:val="false"/>
+      <w:shadow w:val="false"/>
+      <w:color w:val="980000"/>
+      <w:sz w:val="20"/>
+      <w:szCs w:val="20"/>
+      <w:u w:val="none"/>
+    </w:rPr>
+  </w:style>
+  <w:style w:type="numbering" w:styleId="Numbering123">
+    <w:name w:val="Numbering 123"/>
+    <w:qFormat/>
+  </w:style>
+  <w:style w:type="numbering" w:styleId="NumberingABC">
+    <w:name w:val="Numbering ABC"/>
+    <w:qFormat/>
+  </w:style>
+  <w:style w:type="numbering" w:styleId="Numberingabc1">
+    <w:name w:val="Numbering abc"/>
+    <w:qFormat/>
+  </w:style>
+  <w:style w:type="numbering" w:styleId="NumberingIVX">
+    <w:name w:val="Numbering IVX"/>
+    <w:qFormat/>
+  </w:style>
+  <w:style w:type="numbering" w:styleId="Numberingivx1">
+    <w:name w:val="Numbering ivx"/>
+    <w:qFormat/>
+  </w:style>
+  <w:style w:type="numbering" w:styleId="Bullet">
+    <w:name w:val="Bullet •"/>
+    <w:qFormat/>
+  </w:style>
+  <w:style w:type="numbering" w:styleId="Bullet1">
+    <w:name w:val="Bullet –"/>
+    <w:qFormat/>
+  </w:style>
+  <w:style w:type="numbering" w:styleId="Bullet2">
+    <w:name w:val="Bullet "/>
+    <w:qFormat/>
+  </w:style>
+  <w:style w:type="numbering" w:styleId="Bullet3">
+    <w:name w:val="Bullet "/>
+    <w:qFormat/>
+  </w:style>
+  <w:style w:type="numbering" w:styleId="Bullet4">
+    <w:name w:val="Bullet "/>
+    <w:qFormat/>
+  </w:style>
+  <w:style w:type="numbering" w:styleId="Test">
+    <w:name w:val="Test"/>
+    <w:qFormat/>
+  </w:style>
+  <w:style w:type="numbering" w:styleId="ExaltedCenter">
+    <w:name w:val="Exalted Center"/>
+    <w:qFormat/>
+  </w:style>
+  <w:style w:type="numbering" w:styleId="Exalted1ai">
+    <w:name w:val="Exalted 1ai"/>
+    <w:qFormat/>
+  </w:style>
 </w:styles>
 </file>
</xml_diff>